<commit_message>
New translations email 5-2 [template] partner email – documents verified.docx (Portuguese)
</commit_message>
<xml_diff>
--- a/public/email/crowdin/translations/pt/Email 5-2 [TEMPLATE] Partner email – documents verified.docx
+++ b/public/email/crowdin/translations/pt/Email 5-2 [TEMPLATE] Partner email – documents verified.docx
@@ -45,7 +45,7 @@
         <w:pStyle w:val="P68B1DB1-Normal2"/>
       </w:pPr>
       <w:r>
-        <w:t>English</w:t>
+        <w:t>Inglês</w:t>
       </w:r>
     </w:p>
     <w:p/>
@@ -173,19 +173,19 @@
         <w:pStyle w:val="P68B1DB1-Normal3"/>
       </w:pPr>
       <w:r>
-        <w:t xml:space="preserve">Your documents have been verified!</w:t>
+        <w:t xml:space="preserve">Os seus documentos foram verificados!</w:t>
       </w:r>
     </w:p>
     <w:p/>
     <w:p>
       <w:r>
-        <w:t xml:space="preserve">Hi </w:t>
+        <w:t xml:space="preserve">Olá </w:t>
       </w:r>
       <w:r>
         <w:rPr>
           <w:highlight w:val="yellow"/>
         </w:rPr>
-        <w:t xml:space="preserve">[PARTNER NAME]</w:t>
+        <w:t xml:space="preserve">[NOME DO PARCEIRO]</w:t>
       </w:r>
       <w:r>
         <w:t xml:space="preserve">, </w:t>
@@ -197,16 +197,16 @@
         <w:spacing w:after="200" w:lineRule="auto"/>
       </w:pPr>
       <w:r>
-        <w:t xml:space="preserve">We’ve reviewed the documents you’ve sent us for the </w:t>
+        <w:t xml:space="preserve">Analisámos os documentos que nos enviou para a </w:t>
       </w:r>
       <w:r>
         <w:rPr>
           <w:highlight w:val="yellow"/>
         </w:rPr>
-        <w:t xml:space="preserve">[EVENT NAME]</w:t>
-      </w:r>
-      <w:r>
-        <w:t xml:space="preserve"> and all of them have been verified! </w:t>
+        <w:t xml:space="preserve">[NOME DO EVENTO]</w:t>
+      </w:r>
+      <w:r>
+        <w:t xml:space="preserve"> e foram todos verificados! </w:t>
       </w:r>
     </w:p>
     <w:p>
@@ -214,7 +214,7 @@
         <w:spacing w:after="200" w:lineRule="auto"/>
       </w:pPr>
       <w:r>
-        <w:t xml:space="preserve">We’ll be sending out more details about the event soon, including the agenda and travel arrangements, so make sure to check your inbox regularly.</w:t>
+        <w:t xml:space="preserve">Em breve, enviaremos mais pormenores sobre o evento, incluindo a agenda e os preparativos para a viagem, por isso não se esqueça de consultar regularmente o seu e-mail.</w:t>
       </w:r>
     </w:p>
     <w:p>
@@ -223,7 +223,7 @@
       </w:pPr>
       <w:commentRangeStart w:id="0"/>
       <w:r>
-        <w:t xml:space="preserve">If you have any questions, please contact us via </w:t>
+        <w:t xml:space="preserve">Para mais informações, contacte-nos através de </w:t>
       </w:r>
       <w:hyperlink r:id="rId7">
         <w:r>
@@ -235,7 +235,7 @@
         </w:r>
       </w:hyperlink>
       <w:r>
-        <w:t xml:space="preserve"> or </w:t>
+        <w:t xml:space="preserve"> ou </w:t>
       </w:r>
       <w:hyperlink r:id="rId8">
         <w:r>
@@ -255,7 +255,7 @@
         <w:spacing w:after="200" w:lineRule="auto"/>
       </w:pPr>
       <w:r>
-        <w:t xml:space="preserve">If you have any questions, please contact your country manager, </w:t>
+        <w:t xml:space="preserve">Para mais questões, pode também contactar o seus gestor de parcerias </w:t>
       </w:r>
       <w:r>
         <w:rPr>
@@ -264,7 +264,7 @@
         <w:t>[NAME]</w:t>
       </w:r>
       <w:r>
-        <w:t xml:space="preserve">, at </w:t>
+        <w:t xml:space="preserve">, em </w:t>
       </w:r>
       <w:r>
         <w:rPr>
@@ -273,7 +273,7 @@
         <w:t xml:space="preserve">[EMAIL ADDRESS]</w:t>
       </w:r>
       <w:r>
-        <w:t xml:space="preserve"> or </w:t>
+        <w:t xml:space="preserve"> ou </w:t>
       </w:r>
       <w:r>
         <w:rPr>

</xml_diff>